<commit_message>
weiter schreibengit add Thesis/Masterthesis_Sebastian_Bilda.docx git add Thesis/Masterthesis_Sebastian_Bilda.docx
</commit_message>
<xml_diff>
--- a/Thesis/Masterthesis_Sebastian_Bilda.docx
+++ b/Thesis/Masterthesis_Sebastian_Bilda.docx
@@ -149,7 +149,27 @@
           <w:color w:val="808080" w:themeColor="background1" w:themeShade="80"/>
           <w:szCs w:val="24"/>
         </w:rPr>
-        <w:t>UNIVERSITY of Applied Sciences</w:t>
+        <w:t xml:space="preserve">UNIVERSITY </w:t>
+      </w:r>
+      <w:proofErr w:type="spellStart"/>
+      <w:r>
+        <w:rPr>
+          <w:rFonts w:ascii="Arial" w:hAnsi="Arial" w:cs="Arial"/>
+          <w:b/>
+          <w:color w:val="808080" w:themeColor="background1" w:themeShade="80"/>
+          <w:szCs w:val="24"/>
+        </w:rPr>
+        <w:t>of</w:t>
+      </w:r>
+      <w:proofErr w:type="spellEnd"/>
+      <w:r>
+        <w:rPr>
+          <w:rFonts w:ascii="Arial" w:hAnsi="Arial" w:cs="Arial"/>
+          <w:b/>
+          <w:color w:val="808080" w:themeColor="background1" w:themeShade="80"/>
+          <w:szCs w:val="24"/>
+        </w:rPr>
+        <w:t xml:space="preserve"> Applied Sciences</w:t>
       </w:r>
     </w:p>
     <w:p>
@@ -212,6 +232,7 @@
           <w:docPartUnique/>
         </w:docPartObj>
       </w:sdtPr>
+      <w:sdtEndPr/>
       <w:sdtContent>
         <w:p>
           <w:pPr>
@@ -614,7 +635,14 @@
       </w:r>
       <w:r>
         <w:tab/>
-        <w:t>…..………………………………….</w:t>
+      </w:r>
+      <w:proofErr w:type="gramStart"/>
+      <w:r>
+        <w:t>…..</w:t>
+      </w:r>
+      <w:proofErr w:type="gramEnd"/>
+      <w:r>
+        <w:t>………………………………….</w:t>
       </w:r>
       <w:r>
         <w:br/>
@@ -1981,19 +2009,7 @@
           <w:rPr>
             <w:rStyle w:val="Hyperlink"/>
           </w:rPr>
-          <w:t>Haup</w:t>
-        </w:r>
-        <w:r>
-          <w:rPr>
-            <w:rStyle w:val="Hyperlink"/>
-          </w:rPr>
-          <w:t>t</w:t>
-        </w:r>
-        <w:r>
-          <w:rPr>
-            <w:rStyle w:val="Hyperlink"/>
-          </w:rPr>
-          <w:t>teil</w:t>
+          <w:t>Hauptteil</w:t>
         </w:r>
         <w:r>
           <w:rPr>
@@ -3149,33 +3165,121 @@
     </w:p>
     <w:p>
       <w:r>
-        <w:t>Jede Person muss sich selbst mittels eines Personalausweises identifizieren können. So eine ähnliche Funktion besitzen digitale Zertifikate in der Online-Welt. Die Authentizität des Kommunikationspartners wird mit einer Prüfung seines Zertifikats sichergestellt. Diese Zertifikate werden von Zertifizierungsstellen (CAs) ausgestellt, denen der Nutzer (Client, Browser, Betriebssystem) vertraut. Zertifikate sind aus dem Internet nicht mehr wegzudenken. Sie erhöhen die Sicherheit beim „surfen“, identifizieren ihren Besitzer, enthalten allgemeine Informationen über diesen und von größter Bedeutung, sie ermöglichen es zusammen mit der Public Key Infrastruktur (PKI), Informationen im WWW sicher und verschlüsselt zu übertragen</w:t>
+        <w:t>Jede Person muss sich selbst mittels eines Personalausweises identifizieren können. So eine ähnliche Funktion besitzen digitale Zertifikate in der Online-Welt. Die Authentizität des Kommunikationspartners wird mit einer Prüfung seines Zertifikats sichergestellt. Diese Zertifikate werden von Zertifizierungsstellen (CAs) ausgestellt, denen der Nutzer (Client, Browser, Betriebssystem) vertraut. Zertifikate sind aus dem Internet nicht mehr wegzudenken. Sie erhöhen die Sicherheit beim „</w:t>
+      </w:r>
+      <w:proofErr w:type="gramStart"/>
+      <w:r>
+        <w:t>surfen</w:t>
+      </w:r>
+      <w:proofErr w:type="gramEnd"/>
+      <w:r>
+        <w:t>“, identifizieren ihren Besitzer, enthalten allgemeine Informationen über diesen und von größter Bedeutung, sie ermöglichen es zusammen mit der Public Key Infrastruktur (PKI), Informationen im WWW sicher und verschlüsselt zu übertragen</w:t>
       </w:r>
       <w:r>
         <w:t>.</w:t>
       </w:r>
       <w:r>
-        <w:t xml:space="preserve"> Verschlüsselte Verbindungen werden in der Regel durch TLS-basierte Authentifizierung von mindestens einem Kommunikationspartner abgesichert. Die Zertifikate werden von sogenannten Zertifizierungsstellen (Root Certificate Authority) ausgestellt, denen jeder Browser und jedes System „vertraut“. Aus jüngsten Ereignissen, ist jedoch bekannt, dass ein Unternehmen, dass auch eine TLS-Zertifizierungsstelle betreibt, im staatlichen Auftrag Menschenrechtsaktivisten durch Sicherheitslücken angreift.</w:t>
+        <w:t xml:space="preserve"> Verschlüsselte Verbindungen werden in der Regel durch TLS-basierte Authentifizierung von mindestens einem Kommunikationspartner abgesichert. Die Zertifikate werden von sogenannten Zertifizierungsstellen (Root </w:t>
+      </w:r>
+      <w:proofErr w:type="spellStart"/>
+      <w:r>
+        <w:t>Certificate</w:t>
+      </w:r>
+      <w:proofErr w:type="spellEnd"/>
+      <w:r>
+        <w:t xml:space="preserve"> Authority) ausgestellt, denen jeder Browser und jedes System „vertraut“. Aus jüngsten Ereignissen, ist jedoch bekannt, dass ein Unternehmen, dass auch eine TLS-Zertifizierungsstelle betreibt, im staatlichen Auftrag Menschenrechtsaktivisten durch Sicherheitslücken angreift.</w:t>
       </w:r>
     </w:p>
     <w:p>
       <w:r>
-        <w:t>Somit kann aus diesem Zusammenhang die Menge an vordefinierten Zertifizierungsstellen in Systemen oder Browsern in Frage gestellt werden. An dem Beispiel von dem Unternehmen Dark Matter kann das Problem spezifiziert werden, dass durch eine Phishing Mail auf eine Website leitet auf der Malicious Code herunterg</w:t>
+        <w:t xml:space="preserve">Somit kann aus diesem Zusammenhang die Menge an vordefinierten Zertifizierungsstellen in Systemen oder Browsern in Frage gestellt werden. An dem Beispiel von dem Unternehmen Dark Matter kann das Problem spezifiziert werden, dass </w:t>
+      </w:r>
+      <w:proofErr w:type="gramStart"/>
+      <w:r>
+        <w:t>durch eine Phishing Mail</w:t>
+      </w:r>
+      <w:proofErr w:type="gramEnd"/>
+      <w:r>
+        <w:t xml:space="preserve"> auf eine Website leitet auf der </w:t>
+      </w:r>
+      <w:proofErr w:type="spellStart"/>
+      <w:r>
+        <w:t>Malicious</w:t>
+      </w:r>
+      <w:proofErr w:type="spellEnd"/>
+      <w:r>
+        <w:t xml:space="preserve"> Code herunterg</w:t>
       </w:r>
       <w:r>
         <w:t>e</w:t>
       </w:r>
       <w:r>
-        <w:t>laden wird, diese Website wurde zum Beispiel von einer CA signiert die mit Hackingaktivitäten in Verbindung steht, d. h. mein System vertraut dieser Website und keine Meldung über die Sicherheit ihrer Daten kommt. Zusätzlich können MiM-Angriffe leichter vorgenommen werden, und der Angreifer kann die gesamte Kommunikation mitlesen.</w:t>
+        <w:t xml:space="preserve">laden wird, diese Website wurde zum Beispiel von einer CA signiert die mit </w:t>
+      </w:r>
+      <w:proofErr w:type="spellStart"/>
+      <w:r>
+        <w:t>Hackingaktivitäten</w:t>
+      </w:r>
+      <w:proofErr w:type="spellEnd"/>
+      <w:r>
+        <w:t xml:space="preserve"> in Verbindung steht, d. h. mein System vertraut dieser Website und keine Meldung über die Sicherheit ihrer Daten kommt. Zusätzlich können </w:t>
+      </w:r>
+      <w:proofErr w:type="spellStart"/>
+      <w:r>
+        <w:t>MiM</w:t>
+      </w:r>
+      <w:proofErr w:type="spellEnd"/>
+      <w:r>
+        <w:t>-Angriffe leichter vorgenommen werden, und der Angreifer kann die gesamte Kommunikation mitlesen.</w:t>
       </w:r>
     </w:p>
     <w:p>
       <w:r>
-        <w:t xml:space="preserve">Es gibt verschiedene Ansätze diesem Problem entgegenzuwirken. Zum einen eine Initiative von Google namens Certificate Transparenzy, die durch eine zusätzliche öffentliche Instanz, auf der alle neu registrierten Zertifkate in einem kryptografischen Verfahren gespeichert sind, um ein erneutes Ausstellen eines Zertifikates für eine Domain zu verhindern. Dieses Verfahren wird im Abschnitt Stand der Forschung nochmal genauer erklärt. </w:t>
+        <w:t xml:space="preserve">Es gibt verschiedene Ansätze diesem Problem entgegenzuwirken. Zum einen eine Initiative von Google namens </w:t>
+      </w:r>
+      <w:proofErr w:type="spellStart"/>
+      <w:r>
+        <w:t>Certificate</w:t>
+      </w:r>
+      <w:proofErr w:type="spellEnd"/>
+      <w:r>
+        <w:t xml:space="preserve"> </w:t>
+      </w:r>
+      <w:proofErr w:type="spellStart"/>
+      <w:r>
+        <w:t>Transparenzy</w:t>
+      </w:r>
+      <w:proofErr w:type="spellEnd"/>
+      <w:r>
+        <w:t xml:space="preserve">, die durch eine zusätzliche öffentliche Instanz, auf der alle neu registrierten </w:t>
+      </w:r>
+      <w:proofErr w:type="spellStart"/>
+      <w:r>
+        <w:t>Zertifkate</w:t>
+      </w:r>
+      <w:proofErr w:type="spellEnd"/>
+      <w:r>
+        <w:t xml:space="preserve"> in einem kryptografischen Verfahren gespeichert sind, um ein erneutes Ausstellen eines Zertifikates für eine Domain zu verhindern. Dieses Verfahren wird im Abschnitt Stand der Forschung nochmal genauer erklärt. </w:t>
       </w:r>
       <w:r>
         <w:lastRenderedPageBreak/>
-        <w:t>Zum anderen gibt es die Möglichkeit über den CAA Record die Zertifkate genauer zu überprüfen.</w:t>
+        <w:t xml:space="preserve">Zum anderen gibt es die Möglichkeit über den CAA </w:t>
+      </w:r>
+      <w:proofErr w:type="spellStart"/>
+      <w:r>
+        <w:t>Record</w:t>
+      </w:r>
+      <w:proofErr w:type="spellEnd"/>
+      <w:r>
+        <w:t xml:space="preserve"> die </w:t>
+      </w:r>
+      <w:proofErr w:type="spellStart"/>
+      <w:r>
+        <w:t>Zertifkate</w:t>
+      </w:r>
+      <w:proofErr w:type="spellEnd"/>
+      <w:r>
+        <w:t xml:space="preserve"> genauer zu überprüfen.</w:t>
       </w:r>
     </w:p>
     <w:p>
@@ -3197,22 +3301,88 @@
         <w:t xml:space="preserve"> </w:t>
       </w:r>
       <w:r>
-        <w:t>Jede Person muss sich selbst mittels eines Personalausweises identifizieren können. So eine ähnliche Funktion besitzen digitale Zertifikate in der Online-Welt. Die Authentizität des Kommunikationspartners wird mit einer Prüfung seines Zertifikats sichergestellt. Diese Zertifikate werden von Zertifizierungsstellen (CAs) ausgestellt, denen der Nutzer (Client, Browser, Betriebssystem) vertraut. Zertifikate sind aus dem Internet nicht mehr wegzudenken. Sie erhöhen die Sicherheit beim „surfen“, identifizieren ihren Besitzer, enthalten allgemeine Informationen über diesen und von größter Bedeutung, sie ermöglichen es zusammen mit der Public Key Infrastruktur (PKI), Informationen im WWW sicher und verschlüsselt zu übertragen. Verschlüsselte Verbindungen werden in der Regel durch TLS-basierte Authentifizierung von mindestens einem Kommunikationspartner abgesichert. Die Zertifikate werden von sogenannten Zertifizierungsstellen (Root Certificate Authority) ausgestellt, denen jeder Browser und jedes System „vertraut“. Aus jüngsten Ereignissen, ist jedoch bekannt, dass ein Unternehmen, dass auch eine TLS-Zertifizierungsstelle betreibt, im staatlichen Auftrag Menschenrechtsaktivisten durch Sicherheitslücken angreift.</w:t>
+        <w:t>Jede Person muss sich selbst mittels eines Personalausweises identifizieren können. So eine ähnliche Funktion besitzen digitale Zertifikate in der Online-Welt. Die Authentizität des Kommunikationspartners wird mit einer Prüfung seines Zertifikats sichergestellt. Diese Zertifikate werden von Zertifizierungsstellen (CAs) ausgestellt, denen der Nutzer (Client, Browser, Betriebssystem) vertraut. Zertifikate sind aus dem Internet nicht mehr wegzudenken. Sie erhöhen die Sicherheit beim „</w:t>
+      </w:r>
+      <w:proofErr w:type="gramStart"/>
+      <w:r>
+        <w:t>surfen</w:t>
+      </w:r>
+      <w:proofErr w:type="gramEnd"/>
+      <w:r>
+        <w:t xml:space="preserve">“, identifizieren ihren Besitzer, enthalten allgemeine Informationen über diesen und von größter Bedeutung, sie ermöglichen es zusammen mit der Public Key Infrastruktur (PKI), Informationen im WWW sicher und verschlüsselt zu übertragen. Verschlüsselte Verbindungen werden in der Regel durch TLS-basierte Authentifizierung von mindestens einem Kommunikationspartner abgesichert. Die Zertifikate werden von sogenannten Zertifizierungsstellen (Root </w:t>
+      </w:r>
+      <w:proofErr w:type="spellStart"/>
+      <w:r>
+        <w:t>Certificate</w:t>
+      </w:r>
+      <w:proofErr w:type="spellEnd"/>
+      <w:r>
+        <w:t xml:space="preserve"> Authority) ausgestellt, denen jeder Browser und jedes System „vertraut“. Aus jüngsten Ereignissen, ist jedoch bekannt, dass ein Unternehmen, dass auch eine TLS-Zertifizierungsstelle betreibt, im staatlichen Auftrag Menschenrechtsaktivisten durch Sicherheitslücken angreift.</w:t>
       </w:r>
     </w:p>
     <w:p>
       <w:r>
-        <w:t>Somit kann aus diesem Zusammenhang die Menge an vordefinierten Zertifizierungsstellen in Systemen oder Browsern in Frage gestellt werden. An dem Beispiel von dem Unternehmen Dark Matter kann das Problem spezifiziert werden, dass durch eine Phishing Mail auf eine Website leitet auf der Malicious Code heruntergeladen wird, diese Website wurde zum Beispiel von einer CA signiert die mit Hackingaktivitäten in Verbindung steht, d. h. mein System vertraut dieser Website und keine Meldung über die Sicherheit ihrer Daten kommt. Zusätzlich können MiM-Angriffe leichter vorgenommen werden, und der Angreifer kann die gesamte Kommunikation mitlesen.</w:t>
+        <w:t xml:space="preserve">Somit kann aus diesem Zusammenhang die Menge an vordefinierten Zertifizierungsstellen in Systemen oder Browsern in Frage gestellt werden. An dem Beispiel von dem Unternehmen Dark Matter kann das Problem spezifiziert werden, dass </w:t>
+      </w:r>
+      <w:proofErr w:type="gramStart"/>
+      <w:r>
+        <w:t>durch eine Phishing Mail</w:t>
+      </w:r>
+      <w:proofErr w:type="gramEnd"/>
+      <w:r>
+        <w:t xml:space="preserve"> auf eine Website leitet auf der </w:t>
+      </w:r>
+      <w:proofErr w:type="spellStart"/>
+      <w:r>
+        <w:t>Malicious</w:t>
+      </w:r>
+      <w:proofErr w:type="spellEnd"/>
+      <w:r>
+        <w:t xml:space="preserve"> Code heruntergeladen wird, diese Website wurde zum Beispiel von einer CA signiert die mit </w:t>
+      </w:r>
+      <w:proofErr w:type="spellStart"/>
+      <w:r>
+        <w:t>Hackingaktivitäten</w:t>
+      </w:r>
+      <w:proofErr w:type="spellEnd"/>
+      <w:r>
+        <w:t xml:space="preserve"> in Verbindung steht, d. h. mein System vertraut dieser Website und keine Meldung über die Sicherheit ihrer Daten kommt. Zusätzlich können </w:t>
+      </w:r>
+      <w:proofErr w:type="spellStart"/>
+      <w:r>
+        <w:t>MiM</w:t>
+      </w:r>
+      <w:proofErr w:type="spellEnd"/>
+      <w:r>
+        <w:t>-Angriffe leichter vorgenommen werden, und der Angreifer kann die gesamte Kommunikation mitlesen.</w:t>
       </w:r>
     </w:p>
     <w:p>
       <w:pPr>
         <w:pStyle w:val="Text"/>
       </w:pPr>
+      <w:proofErr w:type="spellStart"/>
       <w:r>
         <w:lastRenderedPageBreak/>
-        <w:t>Mißbrauch mit ca certificaten</w:t>
-      </w:r>
+        <w:t>Mißbrauch</w:t>
+      </w:r>
+      <w:proofErr w:type="spellEnd"/>
+      <w:r>
+        <w:t xml:space="preserve"> mit </w:t>
+      </w:r>
+      <w:proofErr w:type="spellStart"/>
+      <w:r>
+        <w:t>ca</w:t>
+      </w:r>
+      <w:proofErr w:type="spellEnd"/>
+      <w:r>
+        <w:t xml:space="preserve"> </w:t>
+      </w:r>
+      <w:proofErr w:type="spellStart"/>
+      <w:r>
+        <w:t>certificaten</w:t>
+      </w:r>
+      <w:proofErr w:type="spellEnd"/>
     </w:p>
     <w:p>
       <w:hyperlink r:id="rId9" w:history="1">
@@ -3226,7 +3396,15 @@
     </w:p>
     <w:p>
       <w:r>
-        <w:t xml:space="preserve">Beschreibung eines Vorfalls bei dem VeriSign </w:t>
+        <w:t xml:space="preserve">Beschreibung eines Vorfalls bei dem </w:t>
+      </w:r>
+      <w:proofErr w:type="spellStart"/>
+      <w:r>
+        <w:t>VeriSign</w:t>
+      </w:r>
+      <w:proofErr w:type="spellEnd"/>
+      <w:r>
+        <w:t xml:space="preserve"> </w:t>
       </w:r>
       <w:r>
         <w:t>signierte Zertifikate an unberechtigte Personen ausgestellt hat die sich als Microsoft Mitarbeiter ausgegeben haben und somit Programmcode damit signieren konnten, um diesen dann unter Windows ohne Probleme auszuführen.</w:t>
@@ -3257,7 +3435,43 @@
         <w:pStyle w:val="Text"/>
       </w:pPr>
       <w:r>
-        <w:t>Aufgrund der oben genannten Problemstellung soll deshalb hier ein Analyse Werkzeug programmiert werden, das anhand von einem Netzwerkverkehr Mitschnitt diese Zertifizierungsstellen extrahiert und dann in den jeweiligen Systemen automatisiert angepasst wird. Des Weiteren soll anhand der Netzwerkverkehrs Auswertungen erstellt werden, die die Anzahl der ausgestellten Zertifikate einer Certificate Authorities (CA) graphisch darstellt. Auf welche Zeit konvergiert die Anzahl der tatsächlich verwendeten CA’s? Auswertung der Häufigkeit einer CA in Bezug auf einen Haushalt. Auswertung welche CA’s verwendet werden. Diese Statistiken sollen eine Basis dafür bilden, um die Anzahl der Zertifizierungsstellen in den Systemen einzuschränken.</w:t>
+        <w:t xml:space="preserve">Aufgrund der oben genannten Problemstellung soll deshalb hier ein Analyse Werkzeug programmiert werden, das anhand von einem Netzwerkverkehr Mitschnitt diese Zertifizierungsstellen extrahiert und dann in den jeweiligen Systemen automatisiert angepasst wird. Des Weiteren soll anhand der Netzwerkverkehrs Auswertungen erstellt werden, die die Anzahl der ausgestellten Zertifikate einer </w:t>
+      </w:r>
+      <w:proofErr w:type="spellStart"/>
+      <w:r>
+        <w:t>Certificate</w:t>
+      </w:r>
+      <w:proofErr w:type="spellEnd"/>
+      <w:r>
+        <w:t xml:space="preserve"> </w:t>
+      </w:r>
+      <w:proofErr w:type="spellStart"/>
+      <w:r>
+        <w:t>Authorities</w:t>
+      </w:r>
+      <w:proofErr w:type="spellEnd"/>
+      <w:r>
+        <w:t xml:space="preserve"> (CA) graphisch darstellt. Auf welche Zeit konvergiert die Anzahl der tatsächlich verwendeten </w:t>
+      </w:r>
+      <w:proofErr w:type="spellStart"/>
+      <w:proofErr w:type="gramStart"/>
+      <w:r>
+        <w:t>CA’s</w:t>
+      </w:r>
+      <w:proofErr w:type="spellEnd"/>
+      <w:proofErr w:type="gramEnd"/>
+      <w:r>
+        <w:t xml:space="preserve">? Auswertung der Häufigkeit einer CA in Bezug auf einen Haushalt. Auswertung welche </w:t>
+      </w:r>
+      <w:proofErr w:type="spellStart"/>
+      <w:proofErr w:type="gramStart"/>
+      <w:r>
+        <w:t>CA’s</w:t>
+      </w:r>
+      <w:proofErr w:type="spellEnd"/>
+      <w:proofErr w:type="gramEnd"/>
+      <w:r>
+        <w:t xml:space="preserve"> verwendet werden. Diese Statistiken sollen eine Basis dafür bilden, um die Anzahl der Zertifizierungsstellen in den Systemen einzuschränken.</w:t>
       </w:r>
     </w:p>
     <w:p>
@@ -3346,6 +3560,7 @@
             <w:docPart w:val="C12D8B7AC9564FACBC5E0F34EA556987"/>
           </w:placeholder>
         </w:sdtPr>
+        <w:sdtEndPr/>
         <w:sdtContent>
           <w:r>
             <w:rPr>
@@ -3401,6 +3616,7 @@
             <w:docPart w:val="C12D8B7AC9564FACBC5E0F34EA556987"/>
           </w:placeholder>
         </w:sdtPr>
+        <w:sdtEndPr/>
         <w:sdtContent>
           <w:r>
             <w:rPr>
@@ -3469,6 +3685,7 @@
             <w:docPart w:val="EA57EBAC5C044678BDBEA06D515A198A"/>
           </w:placeholder>
         </w:sdtPr>
+        <w:sdtEndPr/>
         <w:sdtContent>
           <w:r>
             <w:fldChar w:fldCharType="begin"/>
@@ -3529,7 +3746,15 @@
         <w:pStyle w:val="Text"/>
       </w:pPr>
       <w:r>
-        <w:t>Beginnen möchte ich mit dem Begriff Zertifikat, der nach Peter Kleop folgendermaßen definiert ist:</w:t>
+        <w:t xml:space="preserve">Beginnen möchte ich mit dem Begriff Zertifikat, der nach Peter </w:t>
+      </w:r>
+      <w:proofErr w:type="spellStart"/>
+      <w:r>
+        <w:t>Kleop</w:t>
+      </w:r>
+      <w:proofErr w:type="spellEnd"/>
+      <w:r>
+        <w:t xml:space="preserve"> folgendermaßen definiert ist:</w:t>
       </w:r>
     </w:p>
     <w:p>
@@ -3563,6 +3788,7 @@
             <w:docPart w:val="DefaultPlaceholder_-1854013440"/>
           </w:placeholder>
         </w:sdtPr>
+        <w:sdtEndPr/>
         <w:sdtContent>
           <w:r>
             <w:rPr>
@@ -3668,15 +3894,36 @@
         <w:pStyle w:val="Text"/>
       </w:pPr>
       <w:r>
-        <w:t>Technisch in detail? Wie werden Zertifikate erstellt? Formel? Was beinhalten Sie? CRL? Aufbau von X.509 nach RFC</w:t>
+        <w:t xml:space="preserve">Technisch in </w:t>
+      </w:r>
+      <w:proofErr w:type="spellStart"/>
+      <w:r>
+        <w:t>detail</w:t>
+      </w:r>
+      <w:proofErr w:type="spellEnd"/>
+      <w:r>
+        <w:t>? Wie werden Zertifikate erstellt? Formel? Was beinhalten Sie? CRL? Aufbau von X.509 nach RFC</w:t>
       </w:r>
     </w:p>
     <w:p>
       <w:pPr>
         <w:pStyle w:val="Text"/>
       </w:pPr>
-      <w:r>
-        <w:t>Self Signed??</w:t>
+      <w:proofErr w:type="spellStart"/>
+      <w:r>
+        <w:t>Self</w:t>
+      </w:r>
+      <w:proofErr w:type="spellEnd"/>
+      <w:r>
+        <w:t xml:space="preserve"> </w:t>
+      </w:r>
+      <w:proofErr w:type="spellStart"/>
+      <w:r>
+        <w:t>Signed</w:t>
+      </w:r>
+      <w:proofErr w:type="spellEnd"/>
+      <w:r>
+        <w:t>??</w:t>
       </w:r>
     </w:p>
     <w:p>
@@ -3789,7 +4036,15 @@
         </w:numPr>
       </w:pPr>
       <w:r>
-        <w:t>TLS Record Protocol</w:t>
+        <w:t xml:space="preserve">TLS </w:t>
+      </w:r>
+      <w:proofErr w:type="spellStart"/>
+      <w:r>
+        <w:t>Record</w:t>
+      </w:r>
+      <w:proofErr w:type="spellEnd"/>
+      <w:r>
+        <w:t xml:space="preserve"> Protocol</w:t>
       </w:r>
       <w:r>
         <w:t xml:space="preserve"> (</w:t>
@@ -3933,14 +4188,27 @@
       <w:r>
         <w:t xml:space="preserve">Abbildung </w:t>
       </w:r>
-      <w:fldSimple w:instr=" SEQ Abbildung \* ARABIC ">
-        <w:r>
-          <w:rPr>
-            <w:noProof/>
-          </w:rPr>
-          <w:t>1</w:t>
-        </w:r>
-      </w:fldSimple>
+      <w:r>
+        <w:fldChar w:fldCharType="begin"/>
+      </w:r>
+      <w:r>
+        <w:instrText xml:space="preserve"> SEQ Abbildung \* ARABIC </w:instrText>
+      </w:r>
+      <w:r>
+        <w:fldChar w:fldCharType="separate"/>
+      </w:r>
+      <w:r>
+        <w:rPr>
+          <w:noProof/>
+        </w:rPr>
+        <w:t>1</w:t>
+      </w:r>
+      <w:r>
+        <w:rPr>
+          <w:noProof/>
+        </w:rPr>
+        <w:fldChar w:fldCharType="end"/>
+      </w:r>
       <w:r>
         <w:t xml:space="preserve">: TLS Hanshake.jpg </w:t>
       </w:r>
@@ -3953,6 +4221,7 @@
             <w:docPart w:val="2626961A597A4A36B270EBFCC01D4539"/>
           </w:placeholder>
         </w:sdtPr>
+        <w:sdtEndPr/>
         <w:sdtContent>
           <w:r>
             <w:rPr>
@@ -3998,10 +4267,15 @@
       <w:bookmarkStart w:id="26" w:name="_Toc65828862"/>
       <w:r>
         <w:lastRenderedPageBreak/>
-        <w:t>TLS Record</w:t>
+        <w:t xml:space="preserve">TLS </w:t>
+      </w:r>
+      <w:proofErr w:type="spellStart"/>
+      <w:r>
+        <w:t>Record</w:t>
       </w:r>
       <w:bookmarkEnd w:id="25"/>
       <w:bookmarkEnd w:id="26"/>
+      <w:proofErr w:type="spellEnd"/>
       <w:r>
         <w:t xml:space="preserve"> </w:t>
       </w:r>
@@ -4012,7 +4286,15 @@
       </w:pPr>
       <w:bookmarkStart w:id="27" w:name="_Toc65828863"/>
       <w:r>
-        <w:t>Windows Certificate Trust Store</w:t>
+        <w:t xml:space="preserve">Windows </w:t>
+      </w:r>
+      <w:proofErr w:type="spellStart"/>
+      <w:r>
+        <w:t>Certificate</w:t>
+      </w:r>
+      <w:proofErr w:type="spellEnd"/>
+      <w:r>
+        <w:t xml:space="preserve"> Trust Store</w:t>
       </w:r>
       <w:bookmarkEnd w:id="27"/>
     </w:p>
@@ -4021,7 +4303,15 @@
         <w:pStyle w:val="Text"/>
       </w:pPr>
       <w:r>
-        <w:t>Der Windows Zertifikatsspeicher kann über die Zertifkatsverwaltung aufgerufen werden und dient zur Auflistung der Vertrauenswürdigen und nicht vertrauenswürdigen Zertifikate</w:t>
+        <w:t xml:space="preserve">Der Windows Zertifikatsspeicher kann über die </w:t>
+      </w:r>
+      <w:proofErr w:type="spellStart"/>
+      <w:r>
+        <w:t>Zertifkatsverwaltung</w:t>
+      </w:r>
+      <w:proofErr w:type="spellEnd"/>
+      <w:r>
+        <w:t xml:space="preserve"> aufgerufen werden und dient zur Auflistung der Vertrauenswürdigen und nicht vertrauenswürdigen Zertifikate</w:t>
       </w:r>
       <w:r>
         <w:t>.</w:t>
@@ -4033,7 +4323,15 @@
         <w:t xml:space="preserve">aber </w:t>
       </w:r>
       <w:r>
-        <w:t xml:space="preserve">Tom Aafloen in einem Blogbeitrag von Microsoft Security Solutions </w:t>
+        <w:t xml:space="preserve">Tom </w:t>
+      </w:r>
+      <w:proofErr w:type="spellStart"/>
+      <w:r>
+        <w:t>Aafloen</w:t>
+      </w:r>
+      <w:proofErr w:type="spellEnd"/>
+      <w:r>
+        <w:t xml:space="preserve"> in einem Blogbeitrag von Microsoft Security Solutions </w:t>
       </w:r>
       <w:sdt>
         <w:sdtPr>
@@ -4044,6 +4342,7 @@
             <w:docPart w:val="DefaultPlaceholder_-1854013440"/>
           </w:placeholder>
         </w:sdtPr>
+        <w:sdtEndPr/>
         <w:sdtContent>
           <w:r>
             <w:fldChar w:fldCharType="begin"/>
@@ -4092,13 +4391,45 @@
         <w:t xml:space="preserve"> verdeutlicht</w:t>
       </w:r>
       <w:r>
-        <w:t xml:space="preserve"> er, dass falls eine Website von einer CA signiert wurde, die nicht in der lokalen Zertifikatsverwaltung enthalten ist, wird eine Verbindung zu Windows Update hergestellt, um zu prüfen ob es dort aufgeführt ist. Ist dies der Fall wird es dem lokalen Speicher hinzugefügt.</w:t>
-      </w:r>
-      <w:r>
-        <w:t xml:space="preserve"> Aafloen betont </w:t>
-      </w:r>
-      <w:r>
-        <w:t>am Ende seines Beitrages, er wisse nicht, ob das „verstecken“ der vertrauenswürdigen CA’s den Benutzern nicht einen falschen Eindruck über die Sicherheit oder Kontrolle gibt.</w:t>
+        <w:t xml:space="preserve"> er, dass falls eine Website von einer CA signiert wurde, die nicht in der lokalen Zertifikatsverwaltung enthalten ist, wird eine Verbindung zu Windows Update hergestellt, um zu </w:t>
+      </w:r>
+      <w:proofErr w:type="gramStart"/>
+      <w:r>
+        <w:t>prüfen</w:t>
+      </w:r>
+      <w:proofErr w:type="gramEnd"/>
+      <w:r>
+        <w:t xml:space="preserve"> ob es dort aufgeführt ist. Ist dies der Fall wird es dem lokalen Speicher hinzugefügt.</w:t>
+      </w:r>
+      <w:r>
+        <w:t xml:space="preserve"> </w:t>
+      </w:r>
+      <w:proofErr w:type="spellStart"/>
+      <w:r>
+        <w:t>Aafloen</w:t>
+      </w:r>
+      <w:proofErr w:type="spellEnd"/>
+      <w:r>
+        <w:t xml:space="preserve"> betont </w:t>
+      </w:r>
+      <w:r>
+        <w:t>am Ende seines Beitrages, er wisse nicht, ob das „</w:t>
+      </w:r>
+      <w:proofErr w:type="gramStart"/>
+      <w:r>
+        <w:t>verstecken</w:t>
+      </w:r>
+      <w:proofErr w:type="gramEnd"/>
+      <w:r>
+        <w:t xml:space="preserve">“ der vertrauenswürdigen </w:t>
+      </w:r>
+      <w:proofErr w:type="spellStart"/>
+      <w:r>
+        <w:t>CA’s</w:t>
+      </w:r>
+      <w:proofErr w:type="spellEnd"/>
+      <w:r>
+        <w:t xml:space="preserve"> den Benutzern nicht einen falschen Eindruck über die Sicherheit oder Kontrolle gibt.</w:t>
       </w:r>
     </w:p>
     <w:p>
@@ -4114,7 +4445,15 @@
         <w:pStyle w:val="Text"/>
       </w:pPr>
       <w:r>
-        <w:t xml:space="preserve">Ist es dann überhaupt möglich die </w:t>
+        <w:t xml:space="preserve">Ist es </w:t>
+      </w:r>
+      <w:proofErr w:type="gramStart"/>
+      <w:r>
+        <w:t>dann überhaupt</w:t>
+      </w:r>
+      <w:proofErr w:type="gramEnd"/>
+      <w:r>
+        <w:t xml:space="preserve"> möglich die </w:t>
       </w:r>
       <w:r>
         <w:t>Zertifikate</w:t>
@@ -4178,7 +4517,55 @@
         <w:pStyle w:val="Text"/>
       </w:pPr>
       <w:r>
-        <w:t xml:space="preserve">Wie bereits oben kurz erläutert ist von Google’s Certificate Transperancy (CT) eine gute Alternative die Sicherheit basierend auf HTTPS und dem SSL/TLS Protokoll zu erhöhen. Der grundlegende Ansatz ist, dass jedes Ausgestellte Zertifikate an einen öffentlich zugänglichen Logserver gesendet wird, der die Zertifikate in einer Merkle-Baum-Datenstruktur abspeichert und diese somit fest verwurzelt sind. Ist nun ein Angreifer in Besitz eines gefälschten Zertifikates einer Domain gekommen das schon ein existierendes Zertifikat in den Logserver hat, kann daraufhin über den Wurzelknoten bestimmt werden ob dies das gleiche Zertifikat ist. Dennoch gibt es einige Aspekte zu beachten. CT funktioniert nur wenn auch auf der Website das Flag für den expect CT Header gesetzt ist und es ist nicht in allen Browsern implementiert (Mozilla beschreibt Performanceprobleme beim Einsatz von CT). </w:t>
+        <w:t xml:space="preserve">Wie bereits oben kurz erläutert ist von </w:t>
+      </w:r>
+      <w:proofErr w:type="spellStart"/>
+      <w:r>
+        <w:t>Google’s</w:t>
+      </w:r>
+      <w:proofErr w:type="spellEnd"/>
+      <w:r>
+        <w:t xml:space="preserve"> </w:t>
+      </w:r>
+      <w:proofErr w:type="spellStart"/>
+      <w:r>
+        <w:t>Certificate</w:t>
+      </w:r>
+      <w:proofErr w:type="spellEnd"/>
+      <w:r>
+        <w:t xml:space="preserve"> </w:t>
+      </w:r>
+      <w:proofErr w:type="spellStart"/>
+      <w:r>
+        <w:t>Transperancy</w:t>
+      </w:r>
+      <w:proofErr w:type="spellEnd"/>
+      <w:r>
+        <w:t xml:space="preserve"> (CT) eine gute Alternative die Sicherheit basierend auf HTTPS und dem SSL/TLS Protokoll zu erhöhen. Der grundlegende Ansatz ist, dass jedes Ausgestellte Zertifikate an einen öffentlich zugänglichen Logserver gesendet wird, der die Zertifikate in einer Merkle-Baum-Datenstruktur abspeichert und diese somit fest verwurzelt sind. Ist nun ein Angreifer in Besitz eines gefälschten Zertifikates einer Domain gekommen das schon ein existierendes Zertifikat in den Logserver hat, kann daraufhin über den Wurzelknoten bestimmt </w:t>
+      </w:r>
+      <w:proofErr w:type="gramStart"/>
+      <w:r>
+        <w:t>werden</w:t>
+      </w:r>
+      <w:proofErr w:type="gramEnd"/>
+      <w:r>
+        <w:t xml:space="preserve"> ob dies das gleiche Zertifikat ist. Dennoch gibt es einige Aspekte zu beachten. CT funktioniert nur wenn auch auf der Website das </w:t>
+      </w:r>
+      <w:proofErr w:type="spellStart"/>
+      <w:r>
+        <w:t>Flag</w:t>
+      </w:r>
+      <w:proofErr w:type="spellEnd"/>
+      <w:r>
+        <w:t xml:space="preserve"> für den </w:t>
+      </w:r>
+      <w:proofErr w:type="spellStart"/>
+      <w:r>
+        <w:t>expect</w:t>
+      </w:r>
+      <w:proofErr w:type="spellEnd"/>
+      <w:r>
+        <w:t xml:space="preserve"> CT Header gesetzt ist und es ist nicht in allen Browsern implementiert (Mozilla beschreibt Performanceprobleme beim Einsatz von CT). </w:t>
       </w:r>
       <w:sdt>
         <w:sdtPr>
@@ -4189,6 +4576,7 @@
             <w:docPart w:val="815D29A47DBE4992B8DAAF33A7E254E7"/>
           </w:placeholder>
         </w:sdtPr>
+        <w:sdtEndPr/>
         <w:sdtContent>
           <w:r>
             <w:rPr>
@@ -4241,6 +4629,7 @@
             <w:docPart w:val="C10BBA68E49640D487FB30144190951C"/>
           </w:placeholder>
         </w:sdtPr>
+        <w:sdtEndPr/>
         <w:sdtContent>
           <w:r>
             <w:rPr>
@@ -4296,7 +4685,112 @@
           <w:b/>
           <w:bCs/>
         </w:rPr>
-        <w:t xml:space="preserve">Hier noch genauer darauf eingehen was aus diesem paper die conclusion ist und in wiefern ich mich in der thesis davon abgrenze. Echtzeicht, heimnetzwerk, </w:t>
+        <w:t xml:space="preserve">Hier noch genauer darauf eingehen was aus diesem </w:t>
+      </w:r>
+      <w:proofErr w:type="spellStart"/>
+      <w:r>
+        <w:rPr>
+          <w:b/>
+          <w:bCs/>
+        </w:rPr>
+        <w:t>paper</w:t>
+      </w:r>
+      <w:proofErr w:type="spellEnd"/>
+      <w:r>
+        <w:rPr>
+          <w:b/>
+          <w:bCs/>
+        </w:rPr>
+        <w:t xml:space="preserve"> die </w:t>
+      </w:r>
+      <w:proofErr w:type="spellStart"/>
+      <w:r>
+        <w:rPr>
+          <w:b/>
+          <w:bCs/>
+        </w:rPr>
+        <w:t>conclusion</w:t>
+      </w:r>
+      <w:proofErr w:type="spellEnd"/>
+      <w:r>
+        <w:rPr>
+          <w:b/>
+          <w:bCs/>
+        </w:rPr>
+        <w:t xml:space="preserve"> ist und </w:t>
+      </w:r>
+      <w:proofErr w:type="gramStart"/>
+      <w:r>
+        <w:rPr>
+          <w:b/>
+          <w:bCs/>
+        </w:rPr>
+        <w:t xml:space="preserve">in </w:t>
+      </w:r>
+      <w:proofErr w:type="spellStart"/>
+      <w:r>
+        <w:rPr>
+          <w:b/>
+          <w:bCs/>
+        </w:rPr>
+        <w:t>wiefern</w:t>
+      </w:r>
+      <w:proofErr w:type="spellEnd"/>
+      <w:proofErr w:type="gramEnd"/>
+      <w:r>
+        <w:rPr>
+          <w:b/>
+          <w:bCs/>
+        </w:rPr>
+        <w:t xml:space="preserve"> ich mich in der </w:t>
+      </w:r>
+      <w:proofErr w:type="spellStart"/>
+      <w:r>
+        <w:rPr>
+          <w:b/>
+          <w:bCs/>
+        </w:rPr>
+        <w:t>thesis</w:t>
+      </w:r>
+      <w:proofErr w:type="spellEnd"/>
+      <w:r>
+        <w:rPr>
+          <w:b/>
+          <w:bCs/>
+        </w:rPr>
+        <w:t xml:space="preserve"> davon abgrenze. </w:t>
+      </w:r>
+      <w:proofErr w:type="spellStart"/>
+      <w:r>
+        <w:rPr>
+          <w:b/>
+          <w:bCs/>
+        </w:rPr>
+        <w:t>Echtzeicht</w:t>
+      </w:r>
+      <w:proofErr w:type="spellEnd"/>
+      <w:r>
+        <w:rPr>
+          <w:b/>
+          <w:bCs/>
+        </w:rPr>
+        <w:t xml:space="preserve">, </w:t>
+      </w:r>
+      <w:proofErr w:type="spellStart"/>
+      <w:r>
+        <w:rPr>
+          <w:b/>
+          <w:bCs/>
+        </w:rPr>
+        <w:t>heimnetzwerk</w:t>
+      </w:r>
+      <w:proofErr w:type="spellEnd"/>
+      <w:r>
+        <w:rPr>
+          <w:b/>
+          <w:bCs/>
+        </w:rPr>
+        <w:t xml:space="preserve">, </w:t>
       </w:r>
     </w:p>
     <w:p>
@@ -4304,7 +4798,25 @@
         <w:pStyle w:val="Text"/>
       </w:pPr>
       <w:r>
-        <w:t>In dieser Arbeit soll es aber um die feingranularere Einstellung eines einzelnen PC’s und den Endbenutzer gehen, bei denen sich in jedem Fall noch weitere Einschränkungen treffen lassen können, sollten als in einem großen Universitätsnetzwerk.</w:t>
+        <w:t xml:space="preserve">In dieser Arbeit soll es aber um die </w:t>
+      </w:r>
+      <w:proofErr w:type="spellStart"/>
+      <w:r>
+        <w:t>feingranularere</w:t>
+      </w:r>
+      <w:proofErr w:type="spellEnd"/>
+      <w:r>
+        <w:t xml:space="preserve"> Einstellung eines einzelnen </w:t>
+      </w:r>
+      <w:proofErr w:type="spellStart"/>
+      <w:proofErr w:type="gramStart"/>
+      <w:r>
+        <w:t>PC’s</w:t>
+      </w:r>
+      <w:proofErr w:type="spellEnd"/>
+      <w:proofErr w:type="gramEnd"/>
+      <w:r>
+        <w:t xml:space="preserve"> und den Endbenutzer gehen, bei denen sich in jedem Fall noch weitere Einschränkungen treffen lassen können, sollten als in einem großen Universitätsnetzwerk.</w:t>
       </w:r>
     </w:p>
     <w:p>
@@ -4323,21 +4835,54 @@
         <w:pStyle w:val="Text"/>
       </w:pPr>
       <w:r>
-        <w:t xml:space="preserve">Die Datenerhebung findet mittels eines Fritzbox </w:t>
+        <w:t xml:space="preserve">Die Datenerhebung findet mittels eines </w:t>
+      </w:r>
+      <w:proofErr w:type="spellStart"/>
+      <w:r>
+        <w:t>Fritzbox</w:t>
+      </w:r>
+      <w:proofErr w:type="spellEnd"/>
+      <w:r>
+        <w:t xml:space="preserve"> </w:t>
       </w:r>
       <w:r>
         <w:t>R</w:t>
       </w:r>
       <w:r>
-        <w:t xml:space="preserve">outer statt. Dieser ist in der Lage den Netzwerkverkehr mitzuschneiden. Der Netzwerkmitschnitt wird einmal über eine Woche lang mitgeschnitten und für die Evaluation dann nochmalig eine Woche. Da es sich in dieser Thesis auf ein Hausnetzwerk beschränkt reicht diese Menge an Netzwerkverkehr. </w:t>
-      </w:r>
-    </w:p>
-    <w:p>
-      <w:pPr>
-        <w:pStyle w:val="Text"/>
-      </w:pPr>
-      <w:r>
-        <w:t>Aufbau des Heimnetzwerks:</w:t>
+        <w:t xml:space="preserve">outer </w:t>
+      </w:r>
+      <w:r>
+        <w:t xml:space="preserve">im eigenen Heimnetzwerk statt, welches in der </w:t>
+      </w:r>
+      <w:r>
+        <w:fldChar w:fldCharType="begin"/>
+      </w:r>
+      <w:r>
+        <w:instrText xml:space="preserve"> REF _Ref66115452 \h </w:instrText>
+      </w:r>
+      <w:r>
+        <w:fldChar w:fldCharType="separate"/>
+      </w:r>
+      <w:r>
+        <w:t xml:space="preserve">Abbildung </w:t>
+      </w:r>
+      <w:r>
+        <w:rPr>
+          <w:noProof/>
+        </w:rPr>
+        <w:t>2</w:t>
+      </w:r>
+      <w:r>
+        <w:fldChar w:fldCharType="end"/>
+      </w:r>
+      <w:r>
+        <w:t xml:space="preserve"> detailliert dargestellt wird. </w:t>
+      </w:r>
+      <w:r>
+        <w:t>Dieser ist in der Lage den Netzwerkverkehr mitzuschneiden. Der Netzwerkmitschnitt wird einmal über eine Woche lang mitgeschnitten und für die Evaluation dann nochmalig eine Woche. Da es sich in dieser Thesis auf ein Hausnetzwerk beschränkt reicht diese Menge an Netzwerkverkehr.</w:t>
+      </w:r>
+      <w:r>
+        <w:t xml:space="preserve"> </w:t>
       </w:r>
     </w:p>
     <w:p>
@@ -4393,17 +4938,32 @@
         <w:jc w:val="both"/>
       </w:pPr>
       <w:bookmarkStart w:id="31" w:name="_Toc65828745"/>
+      <w:bookmarkStart w:id="32" w:name="_Ref66115452"/>
       <w:r>
         <w:t xml:space="preserve">Abbildung </w:t>
       </w:r>
-      <w:fldSimple w:instr=" SEQ Abbildung \* ARABIC ">
-        <w:r>
-          <w:rPr>
-            <w:noProof/>
-          </w:rPr>
-          <w:t>2</w:t>
-        </w:r>
-      </w:fldSimple>
+      <w:r>
+        <w:fldChar w:fldCharType="begin"/>
+      </w:r>
+      <w:r>
+        <w:instrText xml:space="preserve"> SEQ Abbildung \* ARABIC </w:instrText>
+      </w:r>
+      <w:r>
+        <w:fldChar w:fldCharType="separate"/>
+      </w:r>
+      <w:r>
+        <w:rPr>
+          <w:noProof/>
+        </w:rPr>
+        <w:t>2</w:t>
+      </w:r>
+      <w:r>
+        <w:rPr>
+          <w:noProof/>
+        </w:rPr>
+        <w:fldChar w:fldCharType="end"/>
+      </w:r>
+      <w:bookmarkEnd w:id="32"/>
       <w:r>
         <w:t xml:space="preserve">: </w:t>
       </w:r>
@@ -4417,7 +4977,26 @@
         <w:pStyle w:val="Grundtext"/>
       </w:pPr>
       <w:r>
-        <w:t xml:space="preserve">Das Heimnetzwerk ist in diesem Fall ein relativ großes. Alle IP Adressen werden anonymisiert. </w:t>
+        <w:t xml:space="preserve">Das Heimnetzwerk ist in diesem Fall </w:t>
+      </w:r>
+      <w:proofErr w:type="gramStart"/>
+      <w:r>
+        <w:t>ein relativ</w:t>
+      </w:r>
+      <w:proofErr w:type="gramEnd"/>
+      <w:r>
+        <w:t xml:space="preserve"> großes. Alle </w:t>
+      </w:r>
+      <w:proofErr w:type="gramStart"/>
+      <w:r>
+        <w:t>IP Adressen</w:t>
+      </w:r>
+      <w:proofErr w:type="gramEnd"/>
+      <w:r>
+        <w:t xml:space="preserve"> werden anonymisiert.</w:t>
+      </w:r>
+      <w:r>
+        <w:t xml:space="preserve"> Ebenso </w:t>
       </w:r>
     </w:p>
     <w:p>
@@ -4446,7 +5025,79 @@
       </w:pPr>
       <w:r>
         <w:lastRenderedPageBreak/>
-        <w:t xml:space="preserve">C/C++ =&gt; Benötigte Bibliotheken: Pcapplusplus, Matplotplusplus, openssl, pthreads. Versuch das Programm in der Programiersprache C/C++ zu schreiben. Das Reassemblen der TCP Stream ist hier ein bisschen schwierig. Für die Implementierung werden die Bibliotheken „pcap“ und „openssl“ verwendet. Für erstere gibt es einen Wrapper für C++, das PcapPlusPlus Projekt </w:t>
+        <w:t xml:space="preserve">C/C++ =&gt; Benötigte Bibliotheken: </w:t>
+      </w:r>
+      <w:proofErr w:type="spellStart"/>
+      <w:r>
+        <w:t>Pcapplusplus</w:t>
+      </w:r>
+      <w:proofErr w:type="spellEnd"/>
+      <w:r>
+        <w:t xml:space="preserve">, </w:t>
+      </w:r>
+      <w:proofErr w:type="spellStart"/>
+      <w:r>
+        <w:t>Matplotplusplus</w:t>
+      </w:r>
+      <w:proofErr w:type="spellEnd"/>
+      <w:r>
+        <w:t xml:space="preserve">, </w:t>
+      </w:r>
+      <w:proofErr w:type="spellStart"/>
+      <w:r>
+        <w:t>openssl</w:t>
+      </w:r>
+      <w:proofErr w:type="spellEnd"/>
+      <w:r>
+        <w:t xml:space="preserve">, </w:t>
+      </w:r>
+      <w:proofErr w:type="spellStart"/>
+      <w:r>
+        <w:t>pthreads</w:t>
+      </w:r>
+      <w:proofErr w:type="spellEnd"/>
+      <w:r>
+        <w:t xml:space="preserve">. Versuch das Programm in der </w:t>
+      </w:r>
+      <w:proofErr w:type="spellStart"/>
+      <w:r>
+        <w:t>Programiersprache</w:t>
+      </w:r>
+      <w:proofErr w:type="spellEnd"/>
+      <w:r>
+        <w:t xml:space="preserve"> C/C++ zu schreiben. Das </w:t>
+      </w:r>
+      <w:proofErr w:type="spellStart"/>
+      <w:r>
+        <w:t>Reassemblen</w:t>
+      </w:r>
+      <w:proofErr w:type="spellEnd"/>
+      <w:r>
+        <w:t xml:space="preserve"> der TCP Stream ist hier ein bisschen schwierig. Für die Implementierung werden die Bibliotheken „</w:t>
+      </w:r>
+      <w:proofErr w:type="spellStart"/>
+      <w:r>
+        <w:t>pcap</w:t>
+      </w:r>
+      <w:proofErr w:type="spellEnd"/>
+      <w:r>
+        <w:t>“ und „</w:t>
+      </w:r>
+      <w:proofErr w:type="spellStart"/>
+      <w:r>
+        <w:t>openssl</w:t>
+      </w:r>
+      <w:proofErr w:type="spellEnd"/>
+      <w:r>
+        <w:t xml:space="preserve">“ verwendet. Für erstere gibt es einen Wrapper für C++, das </w:t>
+      </w:r>
+      <w:proofErr w:type="spellStart"/>
+      <w:r>
+        <w:t>PcapPlusPlus</w:t>
+      </w:r>
+      <w:proofErr w:type="spellEnd"/>
+      <w:r>
+        <w:t xml:space="preserve"> Projekt </w:t>
       </w:r>
       <w:sdt>
         <w:sdtPr>
@@ -4457,6 +5108,7 @@
             <w:docPart w:val="71EEAA3BC4CF40F38CE3EBAD1C115F90"/>
           </w:placeholder>
         </w:sdtPr>
+        <w:sdtEndPr/>
         <w:sdtContent>
           <w:r>
             <w:rPr>
@@ -4508,7 +5160,119 @@
         </w:tabs>
       </w:pPr>
       <w:r>
-        <w:t xml:space="preserve">Python =&gt; Benötigte Abhängigkeiten: dpkt, netifaces, treelib, cryptography, bs4, requests, coloredlogs, pcapy, matplotlib, numpy. In Python existiert bereits von PeterMosman ein tls protocol analyzer, den ich auf meine bedürfnisse angepasst habe und daraufhin das Extrahieren und Parsen der Zertifikatsketten in die jeweiligen Datenstrukturen. </w:t>
+        <w:t xml:space="preserve">Python =&gt; Benötigte Abhängigkeiten: </w:t>
+      </w:r>
+      <w:proofErr w:type="spellStart"/>
+      <w:r>
+        <w:t>dpkt</w:t>
+      </w:r>
+      <w:proofErr w:type="spellEnd"/>
+      <w:r>
+        <w:t xml:space="preserve">, </w:t>
+      </w:r>
+      <w:proofErr w:type="spellStart"/>
+      <w:r>
+        <w:t>netifaces</w:t>
+      </w:r>
+      <w:proofErr w:type="spellEnd"/>
+      <w:r>
+        <w:t xml:space="preserve">, </w:t>
+      </w:r>
+      <w:proofErr w:type="spellStart"/>
+      <w:r>
+        <w:t>treelib</w:t>
+      </w:r>
+      <w:proofErr w:type="spellEnd"/>
+      <w:r>
+        <w:t xml:space="preserve">, </w:t>
+      </w:r>
+      <w:proofErr w:type="spellStart"/>
+      <w:r>
+        <w:t>cryptography</w:t>
+      </w:r>
+      <w:proofErr w:type="spellEnd"/>
+      <w:r>
+        <w:t xml:space="preserve">, bs4, </w:t>
+      </w:r>
+      <w:proofErr w:type="spellStart"/>
+      <w:r>
+        <w:t>requests</w:t>
+      </w:r>
+      <w:proofErr w:type="spellEnd"/>
+      <w:r>
+        <w:t xml:space="preserve">, </w:t>
+      </w:r>
+      <w:proofErr w:type="spellStart"/>
+      <w:r>
+        <w:t>coloredlogs</w:t>
+      </w:r>
+      <w:proofErr w:type="spellEnd"/>
+      <w:r>
+        <w:t xml:space="preserve">, </w:t>
+      </w:r>
+      <w:proofErr w:type="spellStart"/>
+      <w:r>
+        <w:t>pcapy</w:t>
+      </w:r>
+      <w:proofErr w:type="spellEnd"/>
+      <w:r>
+        <w:t xml:space="preserve">, </w:t>
+      </w:r>
+      <w:proofErr w:type="spellStart"/>
+      <w:r>
+        <w:t>matplotlib</w:t>
+      </w:r>
+      <w:proofErr w:type="spellEnd"/>
+      <w:r>
+        <w:t xml:space="preserve">, </w:t>
+      </w:r>
+      <w:proofErr w:type="spellStart"/>
+      <w:r>
+        <w:t>numpy</w:t>
+      </w:r>
+      <w:proofErr w:type="spellEnd"/>
+      <w:r>
+        <w:t xml:space="preserve">. In Python existiert bereits von </w:t>
+      </w:r>
+      <w:proofErr w:type="spellStart"/>
+      <w:r>
+        <w:t>PeterMosman</w:t>
+      </w:r>
+      <w:proofErr w:type="spellEnd"/>
+      <w:r>
+        <w:t xml:space="preserve"> ein </w:t>
+      </w:r>
+      <w:proofErr w:type="spellStart"/>
+      <w:r>
+        <w:t>tls</w:t>
+      </w:r>
+      <w:proofErr w:type="spellEnd"/>
+      <w:r>
+        <w:t xml:space="preserve"> </w:t>
+      </w:r>
+      <w:proofErr w:type="spellStart"/>
+      <w:r>
+        <w:t>protocol</w:t>
+      </w:r>
+      <w:proofErr w:type="spellEnd"/>
+      <w:r>
+        <w:t xml:space="preserve"> </w:t>
+      </w:r>
+      <w:proofErr w:type="spellStart"/>
+      <w:r>
+        <w:t>analyzer</w:t>
+      </w:r>
+      <w:proofErr w:type="spellEnd"/>
+      <w:r>
+        <w:t xml:space="preserve">, den ich auf meine </w:t>
+      </w:r>
+      <w:proofErr w:type="spellStart"/>
+      <w:r>
+        <w:t>bedürfnisse</w:t>
+      </w:r>
+      <w:proofErr w:type="spellEnd"/>
+      <w:r>
+        <w:t xml:space="preserve"> angepasst habe und daraufhin das Extrahieren und Parsen der Zertifikatsketten in die jeweiligen Datenstrukturen. </w:t>
       </w:r>
     </w:p>
     <w:p>
@@ -4551,29 +5315,34 @@
       <w:r>
         <w:t xml:space="preserve">Zur Evaluierung soll am Ende überprüft werden, ob die feingranulare Einstellung der Zertifizierungsstellen ohne Einschränkungen des Endbenutzers stattfindet, d. h. es wird erneut über einen Zeitraum von 2 Wochen mittels dem </w:t>
       </w:r>
-      <w:r>
-        <w:t>Fritzbox Router Netzwerkverkehr mitgeschnitten.</w:t>
+      <w:proofErr w:type="spellStart"/>
+      <w:r>
+        <w:t>Fritzbox</w:t>
+      </w:r>
+      <w:proofErr w:type="spellEnd"/>
+      <w:r>
+        <w:t xml:space="preserve"> Router Netzwerkverkehr mitgeschnitten.</w:t>
       </w:r>
     </w:p>
     <w:p>
       <w:pPr>
         <w:pStyle w:val="berschrift2"/>
       </w:pPr>
-      <w:bookmarkStart w:id="32" w:name="_Toc65828867"/>
+      <w:bookmarkStart w:id="33" w:name="_Toc65828867"/>
       <w:r>
         <w:t>Implementierung</w:t>
       </w:r>
-      <w:bookmarkEnd w:id="32"/>
+      <w:bookmarkEnd w:id="33"/>
     </w:p>
     <w:p>
       <w:pPr>
         <w:pStyle w:val="berschrift3"/>
       </w:pPr>
-      <w:bookmarkStart w:id="33" w:name="_Toc65828868"/>
+      <w:bookmarkStart w:id="34" w:name="_Toc65828868"/>
       <w:r>
         <w:t>Anforderungsanalyse</w:t>
       </w:r>
-      <w:bookmarkEnd w:id="33"/>
+      <w:bookmarkEnd w:id="34"/>
     </w:p>
     <w:p>
       <w:pPr>
@@ -4597,7 +5366,15 @@
       </w:pPr>
       <w:r>
         <w:lastRenderedPageBreak/>
-        <w:t>Das Programm soll über Argumenten Parameter entweder eine Pcap-datei erhalten oder eine Netzwerkadresse, an der das Programm dann in Echtzeit den Netzwerkverkehr mitschneiden kann.</w:t>
+        <w:t xml:space="preserve">Das Programm soll über Argumenten Parameter entweder eine </w:t>
+      </w:r>
+      <w:proofErr w:type="spellStart"/>
+      <w:r>
+        <w:t>Pcap</w:t>
+      </w:r>
+      <w:proofErr w:type="spellEnd"/>
+      <w:r>
+        <w:t>-datei erhalten oder eine Netzwerkadresse, an der das Programm dann in Echtzeit den Netzwerkverkehr mitschneiden kann.</w:t>
       </w:r>
     </w:p>
     <w:p>
@@ -4628,18 +5405,26 @@
       <w:pPr>
         <w:pStyle w:val="berschrift3"/>
       </w:pPr>
-      <w:bookmarkStart w:id="34" w:name="_Toc65828869"/>
+      <w:bookmarkStart w:id="35" w:name="_Toc65828869"/>
       <w:r>
         <w:t>Aufbau und Struktur</w:t>
       </w:r>
-      <w:bookmarkEnd w:id="34"/>
+      <w:bookmarkEnd w:id="35"/>
     </w:p>
     <w:p>
       <w:pPr>
         <w:pStyle w:val="Text"/>
       </w:pPr>
       <w:r>
-        <w:t>Des Weiteren muss zu Beginn ein Prototyp einer C/C++ Anwendung implementiert werden, der bestimmte Teilbereiche aus dem Netzwerkverkehr extrahiert und in eine Form bringt, um statistische Auswertungen möglich zu machen. Die Implementierung soll alle TLS Handshake Pakete finden und daraus die Zertifikate extrahieren. Da das TLS Protokoll auf Basis der TCP Protokoll übertragen wird, muss ein Reassemblen der Pakete sichergestellt werden. Die Struktur der Daten wird wie folgt aufgebaut:</w:t>
+        <w:t xml:space="preserve">Des Weiteren muss zu Beginn ein Prototyp einer C/C++ Anwendung implementiert werden, der bestimmte Teilbereiche aus dem Netzwerkverkehr extrahiert und in eine Form bringt, um statistische Auswertungen möglich zu machen. Die Implementierung soll alle TLS Handshake Pakete finden und daraus die Zertifikate extrahieren. Da das TLS Protokoll auf Basis der TCP Protokoll übertragen wird, muss ein </w:t>
+      </w:r>
+      <w:proofErr w:type="spellStart"/>
+      <w:r>
+        <w:t>Reassemblen</w:t>
+      </w:r>
+      <w:proofErr w:type="spellEnd"/>
+      <w:r>
+        <w:t xml:space="preserve"> der Pakete sichergestellt werden. Die Struktur der Daten wird wie folgt aufgebaut:</w:t>
       </w:r>
     </w:p>
     <w:p>
@@ -4698,33 +5483,51 @@
         <w:pStyle w:val="Beschriftung"/>
         <w:jc w:val="both"/>
       </w:pPr>
-      <w:bookmarkStart w:id="35" w:name="_Toc65828746"/>
+      <w:bookmarkStart w:id="36" w:name="_Toc65828746"/>
       <w:r>
         <w:t xml:space="preserve">Abbildung </w:t>
       </w:r>
-      <w:fldSimple w:instr=" SEQ Abbildung \* ARABIC ">
-        <w:r>
-          <w:rPr>
-            <w:noProof/>
-          </w:rPr>
-          <w:t>3</w:t>
-        </w:r>
-      </w:fldSimple>
-      <w:r>
-        <w:t>: Klassendiagram PcapAnalysis</w:t>
-      </w:r>
-      <w:bookmarkEnd w:id="35"/>
+      <w:r>
+        <w:fldChar w:fldCharType="begin"/>
+      </w:r>
+      <w:r>
+        <w:instrText xml:space="preserve"> SEQ Abbildung \* ARABIC </w:instrText>
+      </w:r>
+      <w:r>
+        <w:fldChar w:fldCharType="separate"/>
+      </w:r>
+      <w:r>
+        <w:rPr>
+          <w:noProof/>
+        </w:rPr>
+        <w:t>3</w:t>
+      </w:r>
+      <w:r>
+        <w:rPr>
+          <w:noProof/>
+        </w:rPr>
+        <w:fldChar w:fldCharType="end"/>
+      </w:r>
+      <w:r>
+        <w:t xml:space="preserve">: Klassendiagram </w:t>
+      </w:r>
+      <w:proofErr w:type="spellStart"/>
+      <w:r>
+        <w:t>PcapAnalysis</w:t>
+      </w:r>
+      <w:bookmarkEnd w:id="36"/>
+      <w:proofErr w:type="spellEnd"/>
     </w:p>
     <w:p>
       <w:pPr>
         <w:pStyle w:val="berschrift3"/>
       </w:pPr>
-      <w:bookmarkStart w:id="36" w:name="_Toc65828870"/>
+      <w:bookmarkStart w:id="37" w:name="_Toc65828870"/>
       <w:r>
         <w:lastRenderedPageBreak/>
         <w:t>Probleme bei der Implementierung?</w:t>
       </w:r>
-      <w:bookmarkEnd w:id="36"/>
+      <w:bookmarkEnd w:id="37"/>
     </w:p>
     <w:p>
       <w:pPr>
@@ -4734,21 +5537,60 @@
           <w:numId w:val="44"/>
         </w:numPr>
       </w:pPr>
-      <w:r>
-        <w:t xml:space="preserve">Reassemblen des TCP Streams in C++ </w:t>
-      </w:r>
-      <w:r>
-        <w:t xml:space="preserve">nicht so einfach, die reassembly Methoden des PcapPlusPlus Wrappers (bestehend aus 3 Callbacks) speichern die streams nicht als Ganzes sondern als Pakete in einem Array, sodass im Nachhinein die Pakete konkateniert werden müssen </w:t>
+      <w:proofErr w:type="spellStart"/>
+      <w:r>
+        <w:t>Reassemblen</w:t>
+      </w:r>
+      <w:proofErr w:type="spellEnd"/>
+      <w:r>
+        <w:t xml:space="preserve"> des TCP Streams in C++ </w:t>
+      </w:r>
+      <w:r>
+        <w:t xml:space="preserve">nicht so einfach, die </w:t>
+      </w:r>
+      <w:proofErr w:type="spellStart"/>
+      <w:r>
+        <w:t>reassembly</w:t>
+      </w:r>
+      <w:proofErr w:type="spellEnd"/>
+      <w:r>
+        <w:t xml:space="preserve"> Methoden des </w:t>
+      </w:r>
+      <w:proofErr w:type="spellStart"/>
+      <w:r>
+        <w:t>PcapPlusPlus</w:t>
+      </w:r>
+      <w:proofErr w:type="spellEnd"/>
+      <w:r>
+        <w:t xml:space="preserve"> Wrappers (bestehend aus 3 </w:t>
+      </w:r>
+      <w:proofErr w:type="spellStart"/>
+      <w:r>
+        <w:t>Callbacks</w:t>
+      </w:r>
+      <w:proofErr w:type="spellEnd"/>
+      <w:r>
+        <w:t xml:space="preserve">) speichern die </w:t>
+      </w:r>
+      <w:proofErr w:type="spellStart"/>
+      <w:r>
+        <w:t>streams</w:t>
+      </w:r>
+      <w:proofErr w:type="spellEnd"/>
+      <w:r>
+        <w:t xml:space="preserve"> nicht als Ganzes sondern als Pakete in einem Array, sodass im Nachhinein die Pakete konkateniert werden müssen </w:t>
       </w:r>
       <w:r>
         <w:t xml:space="preserve">=&gt; In Python existiert eine Methode </w:t>
       </w:r>
+      <w:proofErr w:type="spellStart"/>
       <w:r>
         <w:t>tls_</w:t>
       </w:r>
       <w:r>
         <w:t>multi_factory</w:t>
       </w:r>
+      <w:proofErr w:type="spellEnd"/>
       <w:r>
         <w:t xml:space="preserve"> welche einen stream als Parameter b</w:t>
       </w:r>
@@ -4781,15 +5623,49 @@
       <w:pPr>
         <w:pStyle w:val="berschrift2"/>
       </w:pPr>
-      <w:bookmarkStart w:id="37" w:name="_Toc65828871"/>
+      <w:bookmarkStart w:id="38" w:name="_Toc65828871"/>
       <w:r>
         <w:t>Ergebnisse</w:t>
       </w:r>
-      <w:bookmarkEnd w:id="37"/>
+      <w:bookmarkEnd w:id="38"/>
     </w:p>
     <w:p>
       <w:r>
-        <w:t xml:space="preserve">Bei der Analyse von Pcap Dateien kann es vorkommen das manche Webseiten noch mit einem älteren Root CA Zertifikat signiert wurden und manche schon mit einer neuen Version. Als Beispiel hier USERTrust RSA Certification Authority in der fritzbox.pcap Datei. </w:t>
+        <w:t xml:space="preserve">Bei der Analyse von </w:t>
+      </w:r>
+      <w:proofErr w:type="spellStart"/>
+      <w:r>
+        <w:t>Pcap</w:t>
+      </w:r>
+      <w:proofErr w:type="spellEnd"/>
+      <w:r>
+        <w:t xml:space="preserve"> Dateien kann es vorkommen das manche Webseiten noch mit einem älteren Root CA Zertifikat signiert wurden und manche schon mit einer neuen Version. Als Beispiel hier </w:t>
+      </w:r>
+      <w:proofErr w:type="spellStart"/>
+      <w:r>
+        <w:t>USERTrust</w:t>
+      </w:r>
+      <w:proofErr w:type="spellEnd"/>
+      <w:r>
+        <w:t xml:space="preserve"> RSA </w:t>
+      </w:r>
+      <w:proofErr w:type="spellStart"/>
+      <w:r>
+        <w:t>Certification</w:t>
+      </w:r>
+      <w:proofErr w:type="spellEnd"/>
+      <w:r>
+        <w:t xml:space="preserve"> Authority in der </w:t>
+      </w:r>
+      <w:proofErr w:type="spellStart"/>
+      <w:proofErr w:type="gramStart"/>
+      <w:r>
+        <w:t>fritzbox.pcap</w:t>
+      </w:r>
+      <w:proofErr w:type="spellEnd"/>
+      <w:proofErr w:type="gramEnd"/>
+      <w:r>
+        <w:t xml:space="preserve"> Datei. </w:t>
       </w:r>
     </w:p>
     <w:p/>
@@ -4865,7 +5741,17 @@
         <w:pStyle w:val="Text"/>
       </w:pPr>
       <w:r>
-        <w:t>Auf welche Zeit konvergiert die Anzahl der CA’s?</w:t>
+        <w:t xml:space="preserve">Auf welche Zeit konvergiert die Anzahl der </w:t>
+      </w:r>
+      <w:proofErr w:type="spellStart"/>
+      <w:proofErr w:type="gramStart"/>
+      <w:r>
+        <w:t>CA’s</w:t>
+      </w:r>
+      <w:proofErr w:type="spellEnd"/>
+      <w:proofErr w:type="gramEnd"/>
+      <w:r>
+        <w:t>?</w:t>
       </w:r>
     </w:p>
     <w:p>
@@ -4925,7 +5811,15 @@
         <w:pStyle w:val="Text"/>
       </w:pPr>
       <w:r>
-        <w:t>Welche CipherSuites verwenden die meisten Server?</w:t>
+        <w:t xml:space="preserve">Welche </w:t>
+      </w:r>
+      <w:proofErr w:type="spellStart"/>
+      <w:r>
+        <w:t>CipherSuites</w:t>
+      </w:r>
+      <w:proofErr w:type="spellEnd"/>
+      <w:r>
+        <w:t xml:space="preserve"> verwenden die meisten Server?</w:t>
       </w:r>
     </w:p>
     <w:p>
@@ -5018,20 +5912,10 @@
       <w:pPr>
         <w:pStyle w:val="berschrift1"/>
       </w:pPr>
-      <w:bookmarkStart w:id="38" w:name="_Toc65828872"/>
+      <w:bookmarkStart w:id="39" w:name="_Toc65828872"/>
       <w:r>
         <w:lastRenderedPageBreak/>
         <w:t>Fazit</w:t>
-      </w:r>
-      <w:bookmarkEnd w:id="38"/>
-    </w:p>
-    <w:p>
-      <w:pPr>
-        <w:pStyle w:val="berschrift2"/>
-      </w:pPr>
-      <w:bookmarkStart w:id="39" w:name="_Toc65828873"/>
-      <w:r>
-        <w:t>Zusammenfassung</w:t>
       </w:r>
       <w:bookmarkEnd w:id="39"/>
     </w:p>
@@ -5039,9 +5923,9 @@
       <w:pPr>
         <w:pStyle w:val="berschrift2"/>
       </w:pPr>
-      <w:bookmarkStart w:id="40" w:name="_Toc65828874"/>
-      <w:r>
-        <w:t>Reflexion</w:t>
+      <w:bookmarkStart w:id="40" w:name="_Toc65828873"/>
+      <w:r>
+        <w:t>Zusammenfassung</w:t>
       </w:r>
       <w:bookmarkEnd w:id="40"/>
     </w:p>
@@ -5049,22 +5933,32 @@
       <w:pPr>
         <w:pStyle w:val="berschrift2"/>
       </w:pPr>
-      <w:bookmarkStart w:id="41" w:name="_Toc65828875"/>
-      <w:r>
-        <w:t>Ausblick</w:t>
+      <w:bookmarkStart w:id="41" w:name="_Toc65828874"/>
+      <w:r>
+        <w:t>Reflexion</w:t>
       </w:r>
       <w:bookmarkEnd w:id="41"/>
     </w:p>
     <w:p>
       <w:pPr>
+        <w:pStyle w:val="berschrift2"/>
+      </w:pPr>
+      <w:bookmarkStart w:id="42" w:name="_Toc65828875"/>
+      <w:r>
+        <w:t>Ausblick</w:t>
+      </w:r>
+      <w:bookmarkEnd w:id="42"/>
+    </w:p>
+    <w:p>
+      <w:pPr>
         <w:pStyle w:val="Verzeichnisse"/>
       </w:pPr>
-      <w:bookmarkStart w:id="42" w:name="_Toc65828876"/>
+      <w:bookmarkStart w:id="43" w:name="_Toc65828876"/>
       <w:r>
         <w:lastRenderedPageBreak/>
         <w:t>Literaturverzeichnis</w:t>
       </w:r>
-      <w:bookmarkEnd w:id="42"/>
+      <w:bookmarkEnd w:id="43"/>
     </w:p>
     <w:sdt>
       <w:sdtPr>
@@ -5074,6 +5968,7 @@
           <w:docPart w:val="6BA72AAE3B174463A904365810FBB7AF"/>
         </w:placeholder>
       </w:sdtPr>
+      <w:sdtEndPr/>
       <w:sdtContent>
         <w:p>
           <w:pPr>
@@ -5106,14 +6001,14 @@
             </w:rPr>
             <w:tab/>
           </w:r>
-          <w:bookmarkStart w:id="43" w:name="_CTVL001580143ecd2134301baf4e216f79fc6b3"/>
+          <w:bookmarkStart w:id="44" w:name="_CTVL001580143ecd2134301baf4e216f79fc6b3"/>
           <w:r>
             <w:rPr>
               <w:lang w:val="en-US"/>
             </w:rPr>
             <w:t>2014.</w:t>
           </w:r>
-          <w:bookmarkEnd w:id="43"/>
+          <w:bookmarkEnd w:id="44"/>
           <w:r>
             <w:rPr>
               <w:lang w:val="en-US"/>
@@ -5153,14 +6048,14 @@
             </w:rPr>
             <w:tab/>
           </w:r>
-          <w:bookmarkStart w:id="44" w:name="_CTVL00189262c0c9793494fb5aa41a90a440cea"/>
+          <w:bookmarkStart w:id="45" w:name="_CTVL00189262c0c9793494fb5aa41a90a440cea"/>
           <w:r>
             <w:rPr>
               <w:lang w:val="en-US"/>
             </w:rPr>
             <w:t>2020.</w:t>
           </w:r>
-          <w:bookmarkEnd w:id="44"/>
+          <w:bookmarkEnd w:id="45"/>
           <w:r>
             <w:rPr>
               <w:lang w:val="en-US"/>
@@ -5197,14 +6092,14 @@
             </w:rPr>
             <w:tab/>
           </w:r>
-          <w:bookmarkStart w:id="45" w:name="_CTVL001db152e864b5f482587a8c80e6c73c7c7"/>
+          <w:bookmarkStart w:id="46" w:name="_CTVL001db152e864b5f482587a8c80e6c73c7c7"/>
           <w:r>
             <w:rPr>
               <w:lang w:val="en-US"/>
             </w:rPr>
             <w:t>Kloep, P. 2020.</w:t>
           </w:r>
-          <w:bookmarkEnd w:id="45"/>
+          <w:bookmarkEnd w:id="46"/>
           <w:r>
             <w:rPr>
               <w:lang w:val="en-US"/>
@@ -5253,14 +6148,14 @@
             </w:rPr>
             <w:tab/>
           </w:r>
-          <w:bookmarkStart w:id="46" w:name="_CTVL0017c99aedcbcf44a1393d3676581811584"/>
+          <w:bookmarkStart w:id="47" w:name="_CTVL0017c99aedcbcf44a1393d3676581811584"/>
           <w:r>
             <w:rPr>
               <w:lang w:val="en-US"/>
             </w:rPr>
             <w:t>Microsoft Security Solutions. 2013.</w:t>
           </w:r>
-          <w:bookmarkEnd w:id="46"/>
+          <w:bookmarkEnd w:id="47"/>
           <w:r>
             <w:rPr>
               <w:lang w:val="en-US"/>
@@ -5300,14 +6195,14 @@
             </w:rPr>
             <w:tab/>
           </w:r>
-          <w:bookmarkStart w:id="47" w:name="_CTVL0010e6234adcf88411baf750b7d038802a0"/>
+          <w:bookmarkStart w:id="48" w:name="_CTVL0010e6234adcf88411baf750b7d038802a0"/>
           <w:r>
             <w:rPr>
               <w:lang w:val="en-US"/>
             </w:rPr>
             <w:t>2020.</w:t>
           </w:r>
-          <w:bookmarkEnd w:id="47"/>
+          <w:bookmarkEnd w:id="48"/>
           <w:r>
             <w:rPr>
               <w:lang w:val="en-US"/>
@@ -5347,7 +6242,7 @@
             </w:rPr>
             <w:tab/>
           </w:r>
-          <w:bookmarkStart w:id="48" w:name="_CTVL0013aaf6c163c024423ac9d58b71c58140f"/>
+          <w:bookmarkStart w:id="49" w:name="_CTVL0013aaf6c163c024423ac9d58b71c58140f"/>
           <w:r>
             <w:rPr>
               <w:lang w:val="en-US"/>
@@ -5360,7 +6255,7 @@
             </w:rPr>
             <w:t>In</w:t>
           </w:r>
-          <w:bookmarkEnd w:id="48"/>
+          <w:bookmarkEnd w:id="49"/>
           <w:r>
             <w:rPr>
               <w:lang w:val="en-US"/>
@@ -5384,48 +6279,51 @@
         <w:p>
           <w:pPr>
             <w:pStyle w:val="CitaviBibliographyEntry"/>
-            <w:rPr>
-              <w:lang w:val="en-US"/>
-            </w:rPr>
           </w:pPr>
           <w:r>
-            <w:rPr>
-              <w:lang w:val="en-US"/>
-            </w:rPr>
             <w:t>[7]</w:t>
           </w:r>
           <w:r>
-            <w:rPr>
-              <w:lang w:val="en-US"/>
-            </w:rPr>
             <w:tab/>
           </w:r>
-          <w:bookmarkStart w:id="49" w:name="_CTVL001a9e10fb7d9594e71b898e2b4aa8c84d6"/>
+          <w:bookmarkStart w:id="50" w:name="_CTVL001a9e10fb7d9594e71b898e2b4aa8c84d6"/>
           <w:r>
-            <w:rPr>
-              <w:lang w:val="en-US"/>
-            </w:rPr>
             <w:t>2021.</w:t>
           </w:r>
-          <w:bookmarkEnd w:id="49"/>
+          <w:bookmarkEnd w:id="50"/>
           <w:r>
-            <w:rPr>
-              <w:lang w:val="en-US"/>
-            </w:rPr>
             <w:t xml:space="preserve"> </w:t>
           </w:r>
           <w:r>
             <w:rPr>
               <w:i/>
-              <w:lang w:val="en-US"/>
             </w:rPr>
-            <w:t>Referenzmodelle und Protokolle der Netzwerktechnologie - InfoTip Kompendium</w:t>
+            <w:t xml:space="preserve">Referenzmodelle und Protokolle der Netzwerktechnologie - </w:t>
+          </w:r>
+          <w:proofErr w:type="spellStart"/>
+          <w:r>
+            <w:rPr>
+              <w:i/>
+            </w:rPr>
+            <w:t>InfoTip</w:t>
+          </w:r>
+          <w:proofErr w:type="spellEnd"/>
+          <w:r>
+            <w:rPr>
+              <w:i/>
+            </w:rPr>
+            <w:t xml:space="preserve"> Kompendium</w:t>
           </w:r>
           <w:r>
-            <w:rPr>
-              <w:lang w:val="en-US"/>
-            </w:rPr>
-            <w:t>. https://​kompendium.infotip.de​/​netzwerktechnologie2-referenzmodelle-und-protokolle.html. Accessed 1 March 2021.</w:t>
+            <w:t xml:space="preserve">. https://​kompendium.infotip.de​/​netzwerktechnologie2-referenzmodelle-und-protokolle.html. </w:t>
+          </w:r>
+          <w:proofErr w:type="spellStart"/>
+          <w:r>
+            <w:t>Accessed</w:t>
+          </w:r>
+          <w:proofErr w:type="spellEnd"/>
+          <w:r>
+            <w:t xml:space="preserve"> 1 March 2021.</w:t>
           </w:r>
           <w:r>
             <w:fldChar w:fldCharType="end"/>
@@ -5438,7 +6336,6 @@
         <w:rPr>
           <w:rStyle w:val="Grundzfett"/>
           <w:b w:val="0"/>
-          <w:lang w:val="en-US"/>
         </w:rPr>
       </w:pPr>
     </w:p>
@@ -5450,7 +6347,7 @@
           <w:b/>
         </w:rPr>
       </w:pPr>
-      <w:bookmarkStart w:id="50" w:name="_Toc65828877"/>
+      <w:bookmarkStart w:id="51" w:name="_Toc65828877"/>
       <w:r>
         <w:rPr>
           <w:rStyle w:val="Grundzfett"/>
@@ -5459,7 +6356,7 @@
         <w:lastRenderedPageBreak/>
         <w:t>Abbildungsverzeichnis</w:t>
       </w:r>
-      <w:bookmarkEnd w:id="50"/>
+      <w:bookmarkEnd w:id="51"/>
     </w:p>
     <w:p>
       <w:pPr>
@@ -5498,21 +6395,7 @@
             <w:rStyle w:val="Hyperlink"/>
             <w:noProof/>
           </w:rPr>
-          <w:t>Abbildung 1: TLS Ha</w:t>
-        </w:r>
-        <w:r>
-          <w:rPr>
-            <w:rStyle w:val="Hyperlink"/>
-            <w:noProof/>
-          </w:rPr>
-          <w:t>n</w:t>
-        </w:r>
-        <w:r>
-          <w:rPr>
-            <w:rStyle w:val="Hyperlink"/>
-            <w:noProof/>
-          </w:rPr>
-          <w:t>shake.jpg [1]</w:t>
+          <w:t>Abbildung 1: TLS Hanshake.jpg [1]</w:t>
         </w:r>
         <w:r>
           <w:rPr>
@@ -5732,7 +6615,7 @@
           <w:b/>
         </w:rPr>
       </w:pPr>
-      <w:bookmarkStart w:id="51" w:name="_Toc65828878"/>
+      <w:bookmarkStart w:id="52" w:name="_Toc65828878"/>
       <w:r>
         <w:rPr>
           <w:rStyle w:val="Grundzfett"/>
@@ -5741,7 +6624,7 @@
         <w:lastRenderedPageBreak/>
         <w:t>Listingverzeichnis</w:t>
       </w:r>
-      <w:bookmarkEnd w:id="51"/>
+      <w:bookmarkEnd w:id="52"/>
     </w:p>
     <w:p>
       <w:pPr>
@@ -5759,7 +6642,7 @@
           <w:b/>
         </w:rPr>
       </w:pPr>
-      <w:bookmarkStart w:id="52" w:name="_Toc65828879"/>
+      <w:bookmarkStart w:id="53" w:name="_Toc65828879"/>
       <w:r>
         <w:rPr>
           <w:rStyle w:val="Grundzfett"/>
@@ -5768,7 +6651,7 @@
         <w:lastRenderedPageBreak/>
         <w:t>Anhang</w:t>
       </w:r>
-      <w:bookmarkEnd w:id="52"/>
+      <w:bookmarkEnd w:id="53"/>
     </w:p>
     <w:p>
       <w:pPr>
@@ -5851,6 +6734,7 @@
         <w:docPartUnique/>
       </w:docPartObj>
     </w:sdtPr>
+    <w:sdtEndPr/>
     <w:sdtContent>
       <w:p>
         <w:pPr>
@@ -15293,7 +16177,7 @@
     <w:charset w:val="00"/>
     <w:family w:val="roman"/>
     <w:pitch w:val="variable"/>
-    <w:sig w:usb0="E0002AFF" w:usb1="C0007843" w:usb2="00000009" w:usb3="00000000" w:csb0="000001FF" w:csb1="00000000"/>
+    <w:sig w:usb0="E0002EFF" w:usb1="C000785B" w:usb2="00000009" w:usb3="00000000" w:csb0="000001FF" w:csb1="00000000"/>
   </w:font>
   <w:font w:name="Courier New">
     <w:panose1 w:val="02070309020205020404"/>
@@ -15314,7 +16198,7 @@
     <w:charset w:val="00"/>
     <w:family w:val="swiss"/>
     <w:pitch w:val="variable"/>
-    <w:sig w:usb0="E0002AFF" w:usb1="C0007843" w:usb2="00000009" w:usb3="00000000" w:csb0="000001FF" w:csb1="00000000"/>
+    <w:sig w:usb0="E0002EFF" w:usb1="C000785B" w:usb2="00000009" w:usb3="00000000" w:csb0="000001FF" w:csb1="00000000"/>
   </w:font>
   <w:font w:name="Tahoma">
     <w:panose1 w:val="020B0604030504040204"/>
@@ -15342,7 +16226,7 @@
     <w:charset w:val="00"/>
     <w:family w:val="swiss"/>
     <w:pitch w:val="variable"/>
-    <w:sig w:usb0="E0002AFF" w:usb1="4000ACFF" w:usb2="00000001" w:usb3="00000000" w:csb0="000001FF" w:csb1="00000000"/>
+    <w:sig w:usb0="E4002EFF" w:usb1="C000247B" w:usb2="00000009" w:usb3="00000000" w:csb0="000001FF" w:csb1="00000000"/>
   </w:font>
   <w:font w:name="Segoe UI Emoji">
     <w:panose1 w:val="020B0502040204020203"/>
@@ -15356,7 +16240,7 @@
     <w:charset w:val="00"/>
     <w:family w:val="swiss"/>
     <w:pitch w:val="variable"/>
-    <w:sig w:usb0="A0002AEF" w:usb1="4000207B" w:usb2="00000000" w:usb3="00000000" w:csb0="000001FF" w:csb1="00000000"/>
+    <w:sig w:usb0="E4002EFF" w:usb1="C000247B" w:usb2="00000009" w:usb3="00000000" w:csb0="000001FF" w:csb1="00000000"/>
   </w:font>
 </w:fonts>
 </file>
@@ -15417,6 +16301,7 @@
     <w:rsid w:val="008C491E"/>
     <w:rsid w:val="0096095B"/>
     <w:rsid w:val="009C553C"/>
+    <w:rsid w:val="00A27B92"/>
     <w:rsid w:val="00A46977"/>
     <w:rsid w:val="00A622AC"/>
     <w:rsid w:val="00A64D88"/>

</xml_diff>